<commit_message>
lesson 67 with a part of homework
</commit_message>
<xml_diff>
--- a/english_via_skype/solutions/doc/lesson_65_Money  prepositions_edit.docx
+++ b/english_via_skype/solutions/doc/lesson_65_Money  prepositions_edit.docx
@@ -122,7 +122,23 @@
           <w:szCs w:val="32"/>
           <w:lang w:val="en-US"/>
         </w:rPr>
-        <w:t xml:space="preserve">………………………..the red </w:t>
+        <w:t>…………</w:t>
+      </w:r>
+      <w:r>
+        <w:rPr>
+          <w:sz w:val="32"/>
+          <w:szCs w:val="32"/>
+          <w:lang w:val="en-US"/>
+        </w:rPr>
+        <w:t>in</w:t>
+      </w:r>
+      <w:r>
+        <w:rPr>
+          <w:sz w:val="32"/>
+          <w:szCs w:val="32"/>
+          <w:lang w:val="en-US"/>
+        </w:rPr>
+        <w:t xml:space="preserve">……………..the red </w:t>
       </w:r>
     </w:p>
     <w:p>
@@ -286,18 +302,8 @@
           <w:szCs w:val="32"/>
           <w:lang w:val="en-US"/>
         </w:rPr>
-        <w:t xml:space="preserve">………………….with </w:t>
-      </w:r>
-      <w:proofErr w:type="spellStart"/>
-      <w:r>
-        <w:rPr>
-          <w:sz w:val="32"/>
-          <w:szCs w:val="32"/>
-          <w:lang w:val="en-US"/>
-        </w:rPr>
-        <w:t>instalments</w:t>
-      </w:r>
-      <w:proofErr w:type="spellEnd"/>
+        <w:t>………………….with instalments</w:t>
+      </w:r>
     </w:p>
     <w:p>
       <w:pPr>
@@ -475,7 +481,23 @@
           <w:szCs w:val="32"/>
           <w:lang w:val="en-US"/>
         </w:rPr>
-        <w:t>came …………………………10000zl from grandparents</w:t>
+        <w:t>came ……</w:t>
+      </w:r>
+      <w:r>
+        <w:rPr>
+          <w:sz w:val="32"/>
+          <w:szCs w:val="32"/>
+          <w:lang w:val="en-US"/>
+        </w:rPr>
+        <w:t>into</w:t>
+      </w:r>
+      <w:r>
+        <w:rPr>
+          <w:sz w:val="32"/>
+          <w:szCs w:val="32"/>
+          <w:lang w:val="en-US"/>
+        </w:rPr>
+        <w:t>……………………10000zl from grandparents</w:t>
       </w:r>
     </w:p>
     <w:p>
@@ -557,7 +579,23 @@
           <w:szCs w:val="32"/>
           <w:lang w:val="en-US"/>
         </w:rPr>
-        <w:t>capitalize ……………………that</w:t>
+        <w:t>capitalize ………</w:t>
+      </w:r>
+      <w:r>
+        <w:rPr>
+          <w:sz w:val="32"/>
+          <w:szCs w:val="32"/>
+          <w:lang w:val="en-US"/>
+        </w:rPr>
+        <w:t>on</w:t>
+      </w:r>
+      <w:r>
+        <w:rPr>
+          <w:sz w:val="32"/>
+          <w:szCs w:val="32"/>
+          <w:lang w:val="en-US"/>
+        </w:rPr>
+        <w:t>……………that</w:t>
       </w:r>
       <w:r>
         <w:rPr>
@@ -590,7 +628,23 @@
           <w:szCs w:val="32"/>
           <w:lang w:val="en-US"/>
         </w:rPr>
-        <w:t>We have run ……………………..of cash.  Now we are</w:t>
+        <w:t>We have run ………</w:t>
+      </w:r>
+      <w:r>
+        <w:rPr>
+          <w:sz w:val="32"/>
+          <w:szCs w:val="32"/>
+          <w:lang w:val="en-US"/>
+        </w:rPr>
+        <w:t>out</w:t>
+      </w:r>
+      <w:r>
+        <w:rPr>
+          <w:sz w:val="32"/>
+          <w:szCs w:val="32"/>
+          <w:lang w:val="en-US"/>
+        </w:rPr>
+        <w:t>……………..of cash.  Now we are</w:t>
       </w:r>
       <w:r>
         <w:rPr>
@@ -671,25 +725,15 @@
           <w:szCs w:val="32"/>
           <w:lang w:val="en-US"/>
         </w:rPr>
-        <w:t xml:space="preserve">…………………….. a </w:t>
-      </w:r>
-      <w:proofErr w:type="spellStart"/>
-      <w:r>
-        <w:rPr>
-          <w:sz w:val="32"/>
-          <w:szCs w:val="32"/>
-          <w:lang w:val="en-US"/>
-        </w:rPr>
-        <w:t>bootle</w:t>
-      </w:r>
-      <w:proofErr w:type="spellEnd"/>
-      <w:r>
-        <w:rPr>
-          <w:sz w:val="32"/>
-          <w:szCs w:val="32"/>
-          <w:lang w:val="en-US"/>
-        </w:rPr>
-        <w:t xml:space="preserve"> of wine</w:t>
+        <w:t>…………………….. a bot</w:t>
+      </w:r>
+      <w:r>
+        <w:rPr>
+          <w:sz w:val="32"/>
+          <w:szCs w:val="32"/>
+          <w:lang w:val="en-US"/>
+        </w:rPr>
+        <w:t>tle of wine</w:t>
       </w:r>
     </w:p>
     <w:p>
@@ -755,7 +799,23 @@
           <w:szCs w:val="32"/>
           <w:lang w:val="en-US"/>
         </w:rPr>
-        <w:t>He passed ………………………the chance of striking</w:t>
+        <w:t>He passed ……</w:t>
+      </w:r>
+      <w:r>
+        <w:rPr>
+          <w:sz w:val="32"/>
+          <w:szCs w:val="32"/>
+          <w:lang w:val="en-US"/>
+        </w:rPr>
+        <w:t>up</w:t>
+      </w:r>
+      <w:r>
+        <w:rPr>
+          <w:sz w:val="32"/>
+          <w:szCs w:val="32"/>
+          <w:lang w:val="en-US"/>
+        </w:rPr>
+        <w:t>…………………the chance of striking</w:t>
       </w:r>
       <w:r>
         <w:rPr>
@@ -1600,7 +1660,7 @@
   <a:extraClrSchemeLst/>
   <a:extLst>
     <a:ext uri="{05A4C25C-085E-4340-85A3-A5531E510DB2}">
-      <thm15:themeFamily xmlns:thm15="http://schemas.microsoft.com/office/thememl/2012/main" xmlns="" name="Office Theme" id="{62F939B6-93AF-4DB8-9C6B-D6C7DFDC589F}" vid="{4A3C46E8-61CC-4603-A589-7422A47A8E4A}"/>
+      <thm15:themeFamily xmlns="" xmlns:thm15="http://schemas.microsoft.com/office/thememl/2012/main" name="Office Theme" id="{62F939B6-93AF-4DB8-9C6B-D6C7DFDC589F}" vid="{4A3C46E8-61CC-4603-A589-7422A47A8E4A}"/>
     </a:ext>
   </a:extLst>
 </a:theme>

</xml_diff>